<commit_message>
Working on the Templating portion to generate word documents Filled wth application data
</commit_message>
<xml_diff>
--- a/AOCMDB/App_Data/ApplicationTemplates/DefaultApplicationTemplate.docx
+++ b/AOCMDB/App_Data/ApplicationTemplates/DefaultApplicationTemplate.docx
@@ -9,6 +9,7 @@
           <w:docPart w:val="DefaultPlaceholder_1081868574"/>
         </w:placeholder>
       </w:sdtPr>
+      <w:sdtEndPr/>
       <w:sdtContent>
         <w:p>
           <w:pPr>
@@ -47,8 +48,6 @@
       <w:r>
         <w:t>ID</w:t>
       </w:r>
-      <w:bookmarkStart w:id="0" w:name="_GoBack"/>
-      <w:bookmarkEnd w:id="0"/>
     </w:p>
     <w:sdt>
       <w:sdtPr>
@@ -57,6 +56,7 @@
           <w:docPart w:val="DefaultPlaceholder_1081868574"/>
         </w:placeholder>
       </w:sdtPr>
+      <w:sdtEndPr/>
       <w:sdtContent>
         <w:p>
           <w:r>
@@ -94,6 +94,7 @@
           <w:docPart w:val="DefaultPlaceholder_1081868574"/>
         </w:placeholder>
       </w:sdtPr>
+      <w:sdtEndPr/>
       <w:sdtContent>
         <w:p>
           <w:r>
@@ -143,6 +144,7 @@
           <w:docPart w:val="DefaultPlaceholder_1081868574"/>
         </w:placeholder>
       </w:sdtPr>
+      <w:sdtEndPr/>
       <w:sdtContent>
         <w:p>
           <w:r>
@@ -180,6 +182,7 @@
           <w:docPart w:val="DefaultPlaceholder_1081868574"/>
         </w:placeholder>
       </w:sdtPr>
+      <w:sdtEndPr/>
       <w:sdtContent>
         <w:p>
           <w:r>
@@ -217,6 +220,7 @@
           <w:docPart w:val="DefaultPlaceholder_1081868574"/>
         </w:placeholder>
       </w:sdtPr>
+      <w:sdtEndPr/>
       <w:sdtContent>
         <w:p>
           <w:r>
@@ -266,6 +270,7 @@
           <w:docPart w:val="DefaultPlaceholder_1081868574"/>
         </w:placeholder>
       </w:sdtPr>
+      <w:sdtEndPr/>
       <w:sdtContent>
         <w:p>
           <w:r>
@@ -315,6 +320,7 @@
           <w:docPart w:val="DefaultPlaceholder_1081868574"/>
         </w:placeholder>
       </w:sdtPr>
+      <w:sdtEndPr/>
       <w:sdtContent>
         <w:p>
           <w:r>
@@ -355,6 +361,7 @@
           <w:docPart w:val="DefaultPlaceholder_1081868574"/>
         </w:placeholder>
       </w:sdtPr>
+      <w:sdtEndPr/>
       <w:sdtContent>
         <w:p>
           <w:r>
@@ -386,6 +393,7 @@
           <w:docPart w:val="DefaultPlaceholder_1081868574"/>
         </w:placeholder>
       </w:sdtPr>
+      <w:sdtEndPr/>
       <w:sdtContent>
         <w:p>
           <w:r>
@@ -406,6 +414,7 @@
         <w:jc w:val="center"/>
       </w:pPr>
       <w:r>
+        <w:lastRenderedPageBreak/>
         <w:t>Document History:</w:t>
       </w:r>
     </w:p>
@@ -416,6 +425,7 @@
           <w:docPart w:val="DefaultPlaceholder_1081868574"/>
         </w:placeholder>
       </w:sdtPr>
+      <w:sdtEndPr/>
       <w:sdtContent>
         <w:p>
           <w:r>
@@ -433,7 +443,12 @@
       </w:sdtContent>
     </w:sdt>
     <w:sectPr>
-      <w:footerReference w:type="default" r:id="rId7"/>
+      <w:headerReference w:type="even" r:id="rId7"/>
+      <w:headerReference w:type="default" r:id="rId8"/>
+      <w:footerReference w:type="even" r:id="rId9"/>
+      <w:footerReference w:type="default" r:id="rId10"/>
+      <w:headerReference w:type="first" r:id="rId11"/>
+      <w:footerReference w:type="first" r:id="rId12"/>
       <w:pgSz w:w="12240" w:h="15840"/>
       <w:pgMar w:top="1440" w:right="1440" w:bottom="1440" w:left="1440" w:header="720" w:footer="720" w:gutter="0"/>
       <w:cols w:space="720"/>
@@ -473,6 +488,16 @@
   <w:p>
     <w:pPr>
       <w:pStyle w:val="Footer"/>
+    </w:pPr>
+  </w:p>
+</w:ftr>
+</file>
+
+<file path=word/footer2.xml><?xml version="1.0" encoding="utf-8"?>
+<w:ftr xmlns:wpc="http://schemas.microsoft.com/office/word/2010/wordprocessingCanvas" xmlns:mc="http://schemas.openxmlformats.org/markup-compatibility/2006" xmlns:o="urn:schemas-microsoft-com:office:office" xmlns:r="http://schemas.openxmlformats.org/officeDocument/2006/relationships" xmlns:m="http://schemas.openxmlformats.org/officeDocument/2006/math" xmlns:v="urn:schemas-microsoft-com:vml" xmlns:wp14="http://schemas.microsoft.com/office/word/2010/wordprocessingDrawing" xmlns:wp="http://schemas.openxmlformats.org/drawingml/2006/wordprocessingDrawing" xmlns:w10="urn:schemas-microsoft-com:office:word" xmlns:w="http://schemas.openxmlformats.org/wordprocessingml/2006/main" xmlns:w14="http://schemas.microsoft.com/office/word/2010/wordml" xmlns:w15="http://schemas.microsoft.com/office/word/2012/wordml" xmlns:wpg="http://schemas.microsoft.com/office/word/2010/wordprocessingGroup" xmlns:wpi="http://schemas.microsoft.com/office/word/2010/wordprocessingInk" xmlns:wne="http://schemas.microsoft.com/office/word/2006/wordml" xmlns:wps="http://schemas.microsoft.com/office/word/2010/wordprocessingShape" mc:Ignorable="w14 w15 wp14">
+  <w:p>
+    <w:pPr>
+      <w:pStyle w:val="Footer"/>
       <w:jc w:val="right"/>
     </w:pPr>
     <w:r>
@@ -485,6 +510,7 @@
           <w:docPart w:val="DefaultPlaceholder_1081868574"/>
         </w:placeholder>
       </w:sdtPr>
+      <w:sdtEndPr/>
       <w:sdtContent>
         <w:r>
           <w:t>[</w:t>
@@ -499,28 +525,18 @@
         </w:r>
       </w:sdtContent>
     </w:sdt>
+    <w:bookmarkStart w:id="0" w:name="_GoBack"/>
+    <w:bookmarkEnd w:id="0"/>
   </w:p>
+</w:ftr>
+</file>
+
+<file path=word/footer3.xml><?xml version="1.0" encoding="utf-8"?>
+<w:ftr xmlns:wpc="http://schemas.microsoft.com/office/word/2010/wordprocessingCanvas" xmlns:mc="http://schemas.openxmlformats.org/markup-compatibility/2006" xmlns:o="urn:schemas-microsoft-com:office:office" xmlns:r="http://schemas.openxmlformats.org/officeDocument/2006/relationships" xmlns:m="http://schemas.openxmlformats.org/officeDocument/2006/math" xmlns:v="urn:schemas-microsoft-com:vml" xmlns:wp14="http://schemas.microsoft.com/office/word/2010/wordprocessingDrawing" xmlns:wp="http://schemas.openxmlformats.org/drawingml/2006/wordprocessingDrawing" xmlns:w10="urn:schemas-microsoft-com:office:word" xmlns:w="http://schemas.openxmlformats.org/wordprocessingml/2006/main" xmlns:w14="http://schemas.microsoft.com/office/word/2010/wordml" xmlns:w15="http://schemas.microsoft.com/office/word/2012/wordml" xmlns:wpg="http://schemas.microsoft.com/office/word/2010/wordprocessingGroup" xmlns:wpi="http://schemas.microsoft.com/office/word/2010/wordprocessingInk" xmlns:wne="http://schemas.microsoft.com/office/word/2006/wordml" xmlns:wps="http://schemas.microsoft.com/office/word/2010/wordprocessingShape" mc:Ignorable="w14 w15 wp14">
   <w:p>
     <w:pPr>
       <w:pStyle w:val="Footer"/>
-      <w:jc w:val="right"/>
     </w:pPr>
-    <w:r>
-      <w:t xml:space="preserve">Document Generated By: </w:t>
-    </w:r>
-    <w:sdt>
-      <w:sdtPr>
-        <w:id w:val="-738241089"/>
-        <w:placeholder>
-          <w:docPart w:val="DefaultPlaceholder_1081868574"/>
-        </w:placeholder>
-      </w:sdtPr>
-      <w:sdtContent>
-        <w:r>
-          <w:t>[Generated By]</w:t>
-        </w:r>
-      </w:sdtContent>
-    </w:sdt>
   </w:p>
 </w:ftr>
 </file>
@@ -548,6 +564,36 @@
     </w:p>
   </w:footnote>
 </w:footnotes>
+</file>
+
+<file path=word/header1.xml><?xml version="1.0" encoding="utf-8"?>
+<w:hdr xmlns:wpc="http://schemas.microsoft.com/office/word/2010/wordprocessingCanvas" xmlns:mc="http://schemas.openxmlformats.org/markup-compatibility/2006" xmlns:o="urn:schemas-microsoft-com:office:office" xmlns:r="http://schemas.openxmlformats.org/officeDocument/2006/relationships" xmlns:m="http://schemas.openxmlformats.org/officeDocument/2006/math" xmlns:v="urn:schemas-microsoft-com:vml" xmlns:wp14="http://schemas.microsoft.com/office/word/2010/wordprocessingDrawing" xmlns:wp="http://schemas.openxmlformats.org/drawingml/2006/wordprocessingDrawing" xmlns:w10="urn:schemas-microsoft-com:office:word" xmlns:w="http://schemas.openxmlformats.org/wordprocessingml/2006/main" xmlns:w14="http://schemas.microsoft.com/office/word/2010/wordml" xmlns:w15="http://schemas.microsoft.com/office/word/2012/wordml" xmlns:wpg="http://schemas.microsoft.com/office/word/2010/wordprocessingGroup" xmlns:wpi="http://schemas.microsoft.com/office/word/2010/wordprocessingInk" xmlns:wne="http://schemas.microsoft.com/office/word/2006/wordml" xmlns:wps="http://schemas.microsoft.com/office/word/2010/wordprocessingShape" mc:Ignorable="w14 w15 wp14">
+  <w:p>
+    <w:pPr>
+      <w:pStyle w:val="Header"/>
+    </w:pPr>
+  </w:p>
+</w:hdr>
+</file>
+
+<file path=word/header2.xml><?xml version="1.0" encoding="utf-8"?>
+<w:hdr xmlns:wpc="http://schemas.microsoft.com/office/word/2010/wordprocessingCanvas" xmlns:mc="http://schemas.openxmlformats.org/markup-compatibility/2006" xmlns:o="urn:schemas-microsoft-com:office:office" xmlns:r="http://schemas.openxmlformats.org/officeDocument/2006/relationships" xmlns:m="http://schemas.openxmlformats.org/officeDocument/2006/math" xmlns:v="urn:schemas-microsoft-com:vml" xmlns:wp14="http://schemas.microsoft.com/office/word/2010/wordprocessingDrawing" xmlns:wp="http://schemas.openxmlformats.org/drawingml/2006/wordprocessingDrawing" xmlns:w10="urn:schemas-microsoft-com:office:word" xmlns:w="http://schemas.openxmlformats.org/wordprocessingml/2006/main" xmlns:w14="http://schemas.microsoft.com/office/word/2010/wordml" xmlns:w15="http://schemas.microsoft.com/office/word/2012/wordml" xmlns:wpg="http://schemas.microsoft.com/office/word/2010/wordprocessingGroup" xmlns:wpi="http://schemas.microsoft.com/office/word/2010/wordprocessingInk" xmlns:wne="http://schemas.microsoft.com/office/word/2006/wordml" xmlns:wps="http://schemas.microsoft.com/office/word/2010/wordprocessingShape" mc:Ignorable="w14 w15 wp14">
+  <w:p>
+    <w:pPr>
+      <w:pStyle w:val="Header"/>
+    </w:pPr>
+  </w:p>
+</w:hdr>
+</file>
+
+<file path=word/header3.xml><?xml version="1.0" encoding="utf-8"?>
+<w:hdr xmlns:wpc="http://schemas.microsoft.com/office/word/2010/wordprocessingCanvas" xmlns:mc="http://schemas.openxmlformats.org/markup-compatibility/2006" xmlns:o="urn:schemas-microsoft-com:office:office" xmlns:r="http://schemas.openxmlformats.org/officeDocument/2006/relationships" xmlns:m="http://schemas.openxmlformats.org/officeDocument/2006/math" xmlns:v="urn:schemas-microsoft-com:vml" xmlns:wp14="http://schemas.microsoft.com/office/word/2010/wordprocessingDrawing" xmlns:wp="http://schemas.openxmlformats.org/drawingml/2006/wordprocessingDrawing" xmlns:w10="urn:schemas-microsoft-com:office:word" xmlns:w="http://schemas.openxmlformats.org/wordprocessingml/2006/main" xmlns:w14="http://schemas.microsoft.com/office/word/2010/wordml" xmlns:w15="http://schemas.microsoft.com/office/word/2012/wordml" xmlns:wpg="http://schemas.microsoft.com/office/word/2010/wordprocessingGroup" xmlns:wpi="http://schemas.microsoft.com/office/word/2010/wordprocessingInk" xmlns:wne="http://schemas.microsoft.com/office/word/2006/wordml" xmlns:wps="http://schemas.microsoft.com/office/word/2010/wordprocessingShape" mc:Ignorable="w14 w15 wp14">
+  <w:p>
+    <w:pPr>
+      <w:pStyle w:val="Header"/>
+    </w:pPr>
+  </w:p>
+</w:hdr>
 </file>
 
 <file path=word/styles.xml><?xml version="1.0" encoding="utf-8"?>
@@ -1967,7 +2013,7 @@
 </file>
 
 <file path=customXml/itemProps1.xml><?xml version="1.0" encoding="utf-8"?>
-<ds:datastoreItem xmlns:ds="http://schemas.openxmlformats.org/officeDocument/2006/customXml" ds:itemID="{12B1FC2D-74F7-4AA1-94FA-86EE21C1FBF1}">
+<ds:datastoreItem xmlns:ds="http://schemas.openxmlformats.org/officeDocument/2006/customXml" ds:itemID="{1C7A389B-A2B6-4B1B-9344-778E3DD1F158}">
   <ds:schemaRefs>
     <ds:schemaRef ds:uri="http://schemas.openxmlformats.org/officeDocument/2006/bibliography"/>
   </ds:schemaRefs>

</xml_diff>